<commit_message>
Projeto: Estruturação do projeto. Projeto de Testes
</commit_message>
<xml_diff>
--- a/Plano de Testes/Plano de Testes.docx
+++ b/Plano de Testes/Plano de Testes.docx
@@ -1540,13 +1540,13 @@
           <w:numId w:val="1"/>
         </w:numPr>
       </w:pPr>
-      <w:bookmarkStart w:id="1" w:name="_Toc115594952"/>
-      <w:bookmarkStart w:id="2" w:name="_Toc115603040"/>
-      <w:bookmarkStart w:id="3" w:name="_Toc117999318"/>
-      <w:bookmarkStart w:id="4" w:name="_Toc350247349"/>
+      <w:bookmarkStart w:id="1" w:name="_Toc350247349"/>
+      <w:bookmarkStart w:id="2" w:name="_Toc115594952"/>
+      <w:bookmarkStart w:id="3" w:name="_Toc115603040"/>
+      <w:bookmarkStart w:id="4" w:name="_Toc117999318"/>
       <w:bookmarkStart w:id="5" w:name="_Toc22983970"/>
-      <w:bookmarkStart w:id="6" w:name="_Toc527373895"/>
-      <w:bookmarkStart w:id="7" w:name="_Toc456600920"/>
+      <w:bookmarkStart w:id="6" w:name="_Toc456600920"/>
+      <w:bookmarkStart w:id="7" w:name="_Toc527373895"/>
       <w:bookmarkStart w:id="8" w:name="_Toc456598589"/>
       <w:r>
         <w:t>Escopo</w:t>
@@ -3835,7 +3835,6 @@
           <w:color w:val="auto"/>
         </w:rPr>
       </w:pPr>
-      <w:bookmarkStart w:id="36" w:name="_GoBack"/>
       <w:r>
         <w:rPr>
           <w:color w:val="auto"/>
@@ -4010,6 +4009,7 @@
       <w:pPr>
         <w:pStyle w:val="69"/>
         <w:numPr>
+          <w:ilvl w:val="0"/>
           <w:numId w:val="0"/>
         </w:numPr>
         <w:tabs>
@@ -4026,6 +4026,7 @@
       <w:pPr>
         <w:pStyle w:val="69"/>
         <w:numPr>
+          <w:ilvl w:val="0"/>
           <w:numId w:val="0"/>
         </w:numPr>
         <w:tabs>
@@ -4049,6 +4050,7 @@
       <w:pPr>
         <w:pStyle w:val="69"/>
         <w:numPr>
+          <w:ilvl w:val="0"/>
           <w:numId w:val="0"/>
         </w:numPr>
         <w:tabs>
@@ -4072,6 +4074,7 @@
       <w:pPr>
         <w:pStyle w:val="69"/>
         <w:numPr>
+          <w:ilvl w:val="0"/>
           <w:numId w:val="0"/>
         </w:numPr>
         <w:tabs>
@@ -4095,6 +4098,7 @@
       <w:pPr>
         <w:pStyle w:val="69"/>
         <w:numPr>
+          <w:ilvl w:val="0"/>
           <w:numId w:val="0"/>
         </w:numPr>
         <w:tabs>
@@ -4118,6 +4122,7 @@
       <w:pPr>
         <w:pStyle w:val="69"/>
         <w:numPr>
+          <w:ilvl w:val="0"/>
           <w:numId w:val="0"/>
         </w:numPr>
         <w:tabs>
@@ -4141,6 +4146,7 @@
       <w:pPr>
         <w:pStyle w:val="69"/>
         <w:numPr>
+          <w:ilvl w:val="0"/>
           <w:numId w:val="0"/>
         </w:numPr>
         <w:tabs>
@@ -4164,6 +4170,7 @@
       <w:pPr>
         <w:pStyle w:val="69"/>
         <w:numPr>
+          <w:ilvl w:val="0"/>
           <w:numId w:val="0"/>
         </w:numPr>
         <w:tabs>
@@ -4187,6 +4194,7 @@
       <w:pPr>
         <w:pStyle w:val="69"/>
         <w:numPr>
+          <w:ilvl w:val="0"/>
           <w:numId w:val="0"/>
         </w:numPr>
         <w:tabs>
@@ -4203,6 +4211,7 @@
       <w:pPr>
         <w:pStyle w:val="69"/>
         <w:numPr>
+          <w:ilvl w:val="0"/>
           <w:numId w:val="0"/>
         </w:numPr>
         <w:tabs>
@@ -4226,6 +4235,7 @@
       <w:pPr>
         <w:pStyle w:val="69"/>
         <w:numPr>
+          <w:ilvl w:val="0"/>
           <w:numId w:val="0"/>
         </w:numPr>
         <w:tabs>
@@ -4242,6 +4252,7 @@
       <w:pPr>
         <w:pStyle w:val="69"/>
         <w:numPr>
+          <w:ilvl w:val="0"/>
           <w:numId w:val="0"/>
         </w:numPr>
         <w:tabs>
@@ -4265,6 +4276,7 @@
       <w:pPr>
         <w:pStyle w:val="69"/>
         <w:numPr>
+          <w:ilvl w:val="0"/>
           <w:numId w:val="0"/>
         </w:numPr>
         <w:tabs>
@@ -4288,6 +4300,7 @@
       <w:pPr>
         <w:pStyle w:val="69"/>
         <w:numPr>
+          <w:ilvl w:val="0"/>
           <w:numId w:val="0"/>
         </w:numPr>
         <w:tabs>
@@ -4311,6 +4324,7 @@
       <w:pPr>
         <w:pStyle w:val="69"/>
         <w:numPr>
+          <w:ilvl w:val="0"/>
           <w:numId w:val="0"/>
         </w:numPr>
         <w:tabs>
@@ -4327,6 +4341,7 @@
       <w:pPr>
         <w:pStyle w:val="69"/>
         <w:numPr>
+          <w:ilvl w:val="0"/>
           <w:numId w:val="0"/>
         </w:numPr>
         <w:tabs>
@@ -4350,6 +4365,7 @@
       <w:pPr>
         <w:pStyle w:val="69"/>
         <w:numPr>
+          <w:ilvl w:val="0"/>
           <w:numId w:val="0"/>
         </w:numPr>
         <w:tabs>
@@ -4373,6 +4389,7 @@
       <w:pPr>
         <w:pStyle w:val="69"/>
         <w:numPr>
+          <w:ilvl w:val="0"/>
           <w:numId w:val="0"/>
         </w:numPr>
         <w:tabs>
@@ -4396,6 +4413,7 @@
       <w:pPr>
         <w:pStyle w:val="69"/>
         <w:numPr>
+          <w:ilvl w:val="0"/>
           <w:numId w:val="0"/>
         </w:numPr>
         <w:tabs>
@@ -4419,6 +4437,7 @@
       <w:pPr>
         <w:pStyle w:val="69"/>
         <w:numPr>
+          <w:ilvl w:val="0"/>
           <w:numId w:val="0"/>
         </w:numPr>
         <w:tabs>
@@ -4442,6 +4461,7 @@
       <w:pPr>
         <w:pStyle w:val="69"/>
         <w:numPr>
+          <w:ilvl w:val="0"/>
           <w:numId w:val="0"/>
         </w:numPr>
         <w:tabs>
@@ -4458,6 +4478,7 @@
       <w:pPr>
         <w:pStyle w:val="69"/>
         <w:numPr>
+          <w:ilvl w:val="0"/>
           <w:numId w:val="0"/>
         </w:numPr>
         <w:tabs>
@@ -4481,6 +4502,7 @@
       <w:pPr>
         <w:pStyle w:val="69"/>
         <w:numPr>
+          <w:ilvl w:val="0"/>
           <w:numId w:val="0"/>
         </w:numPr>
         <w:tabs>
@@ -4504,6 +4526,7 @@
       <w:pPr>
         <w:pStyle w:val="69"/>
         <w:numPr>
+          <w:ilvl w:val="0"/>
           <w:numId w:val="0"/>
         </w:numPr>
         <w:tabs>
@@ -4527,6 +4550,7 @@
       <w:pPr>
         <w:pStyle w:val="69"/>
         <w:numPr>
+          <w:ilvl w:val="0"/>
           <w:numId w:val="0"/>
         </w:numPr>
         <w:tabs>
@@ -4543,6 +4567,7 @@
       <w:pPr>
         <w:pStyle w:val="69"/>
         <w:numPr>
+          <w:ilvl w:val="0"/>
           <w:numId w:val="0"/>
         </w:numPr>
         <w:tabs>
@@ -4566,6 +4591,7 @@
       <w:pPr>
         <w:pStyle w:val="69"/>
         <w:numPr>
+          <w:ilvl w:val="0"/>
           <w:numId w:val="0"/>
         </w:numPr>
         <w:tabs>
@@ -4589,6 +4615,7 @@
       <w:pPr>
         <w:pStyle w:val="69"/>
         <w:numPr>
+          <w:ilvl w:val="0"/>
           <w:numId w:val="0"/>
         </w:numPr>
         <w:tabs>
@@ -4612,6 +4639,7 @@
       <w:pPr>
         <w:pStyle w:val="69"/>
         <w:numPr>
+          <w:ilvl w:val="0"/>
           <w:numId w:val="0"/>
         </w:numPr>
         <w:tabs>
@@ -4635,6 +4663,7 @@
       <w:pPr>
         <w:pStyle w:val="69"/>
         <w:numPr>
+          <w:ilvl w:val="0"/>
           <w:numId w:val="0"/>
         </w:numPr>
         <w:tabs>
@@ -4658,6 +4687,7 @@
       <w:pPr>
         <w:pStyle w:val="69"/>
         <w:numPr>
+          <w:ilvl w:val="0"/>
           <w:numId w:val="0"/>
         </w:numPr>
         <w:tabs>
@@ -4674,6 +4704,7 @@
       <w:pPr>
         <w:pStyle w:val="69"/>
         <w:numPr>
+          <w:ilvl w:val="0"/>
           <w:numId w:val="0"/>
         </w:numPr>
         <w:tabs>
@@ -4697,6 +4728,7 @@
       <w:pPr>
         <w:pStyle w:val="69"/>
         <w:numPr>
+          <w:ilvl w:val="0"/>
           <w:numId w:val="0"/>
         </w:numPr>
         <w:tabs>
@@ -4720,6 +4752,7 @@
       <w:pPr>
         <w:pStyle w:val="69"/>
         <w:numPr>
+          <w:ilvl w:val="0"/>
           <w:numId w:val="0"/>
         </w:numPr>
         <w:tabs>
@@ -4742,6 +4775,7 @@
       <w:pPr>
         <w:pStyle w:val="69"/>
         <w:numPr>
+          <w:ilvl w:val="0"/>
           <w:numId w:val="0"/>
         </w:numPr>
         <w:tabs>
@@ -4753,7 +4787,6 @@
         </w:rPr>
       </w:pPr>
     </w:p>
-    <w:bookmarkEnd w:id="36"/>
     <w:p>
       <w:pPr>
         <w:pStyle w:val="71"/>
@@ -4767,23 +4800,47 @@
     </w:p>
     <w:p>
       <w:pPr>
-        <w:pStyle w:val="3"/>
-        <w:rPr>
-          <w:sz w:val="20"/>
-          <w:szCs w:val="20"/>
-        </w:rPr>
-      </w:pPr>
-      <w:bookmarkStart w:id="22" w:name="_Toc314978534"/>
-      <w:bookmarkStart w:id="23" w:name="_Toc433104443"/>
+        <w:pStyle w:val="69"/>
+        <w:numPr>
+          <w:ilvl w:val="0"/>
+          <w:numId w:val="0"/>
+        </w:numPr>
+        <w:tabs>
+          <w:tab w:val="left" w:pos="916"/>
+        </w:tabs>
+        <w:ind w:left="360" w:leftChars="0"/>
+        <w:rPr>
+          <w:color w:val="auto"/>
+        </w:rPr>
+      </w:pPr>
+      <w:bookmarkStart w:id="22" w:name="_Toc324851947"/>
+      <w:bookmarkStart w:id="23" w:name="_Toc314978534"/>
       <w:bookmarkStart w:id="24" w:name="_Toc324843640"/>
       <w:bookmarkStart w:id="25" w:name="_Toc324915530"/>
-      <w:bookmarkStart w:id="26" w:name="_Toc324851947"/>
-      <w:r>
-        <w:rPr>
-          <w:sz w:val="20"/>
-          <w:szCs w:val="20"/>
-        </w:rPr>
-        <w:t>Para a definição dos Casos de Teste foram utilizados os módulos desenvolvidos e a modelagem do banco de dados do Morpheus.</w:t>
+      <w:bookmarkStart w:id="26" w:name="_Toc433104443"/>
+      <w:r>
+        <w:rPr>
+          <w:rFonts w:hint="default"/>
+          <w:color w:val="auto"/>
+        </w:rPr>
+        <w:t>Para a definição dos Casos de Teste foram utilizados os módulos desenvolvidos d</w:t>
+      </w:r>
+      <w:r>
+        <w:rPr>
+          <w:rFonts w:hint="default"/>
+          <w:color w:val="auto"/>
+          <w:lang w:val="pt-BR"/>
+        </w:rPr>
+        <w:t>o SysMatricula</w:t>
+      </w:r>
+      <w:bookmarkStart w:id="36" w:name="_GoBack"/>
+      <w:bookmarkEnd w:id="36"/>
+      <w:r>
+        <w:rPr>
+          <w:rFonts w:hint="default"/>
+          <w:color w:val="auto"/>
+        </w:rPr>
+        <w:t>.</w:t>
       </w:r>
     </w:p>
     <w:p>
@@ -5223,8 +5280,8 @@
               </w:rPr>
               <w:t>r/morpheus2/gerenciad</w:t>
             </w:r>
-            <w:bookmarkStart w:id="32" w:name="_Hlt276652520"/>
-            <w:bookmarkStart w:id="33" w:name="_Hlt276652521"/>
+            <w:bookmarkStart w:id="32" w:name="_Hlt276652521"/>
+            <w:bookmarkStart w:id="33" w:name="_Hlt276652520"/>
             <w:r>
               <w:rPr>
                 <w:rStyle w:val="37"/>
@@ -8551,6 +8608,7 @@
       <w:ind w:right="-22"/>
       <w:rPr>
         <w:rFonts w:cs="Arial"/>
+        <w:color w:val="auto"/>
         <w:sz w:val="16"/>
         <w:lang w:val="en-US"/>
       </w:rPr>
@@ -8733,6 +8791,7 @@
     <w:r>
       <w:rPr>
         <w:rFonts w:cs="Arial"/>
+        <w:color w:val="auto"/>
         <w:sz w:val="16"/>
       </w:rPr>
       <w:t xml:space="preserve">Projeto: </w:t>
@@ -8740,7 +8799,7 @@
     <w:r>
       <w:rPr>
         <w:rFonts w:cs="Arial"/>
-        <w:color w:val="0000FF"/>
+        <w:color w:val="auto"/>
         <w:sz w:val="16"/>
         <w:lang w:val="pt-BR"/>
       </w:rPr>
@@ -8782,6 +8841,7 @@
       <w:ind w:right="360"/>
       <w:rPr>
         <w:rFonts w:cs="Arial"/>
+        <w:color w:val="auto"/>
         <w:sz w:val="16"/>
       </w:rPr>
     </w:pPr>
@@ -8963,6 +9023,7 @@
     <w:r>
       <w:rPr>
         <w:rFonts w:cs="Arial"/>
+        <w:color w:val="auto"/>
         <w:sz w:val="16"/>
       </w:rPr>
       <w:t xml:space="preserve">Projeto: </w:t>
@@ -8970,7 +9031,7 @@
     <w:r>
       <w:rPr>
         <w:rFonts w:cs="Arial"/>
-        <w:color w:val="0000FF"/>
+        <w:color w:val="auto"/>
         <w:sz w:val="16"/>
         <w:lang w:val="pt-BR"/>
       </w:rPr>
@@ -9207,6 +9268,7 @@
           <w:insideH w:val="single" w:color="808080" w:sz="12" w:space="0"/>
           <w:insideV w:val="none" w:color="auto" w:sz="0" w:space="0"/>
         </w:tblBorders>
+        <w:shd w:val="clear" w:color="auto" w:fill="D9D9D9"/>
         <w:tblLayout w:type="fixed"/>
         <w:tblCellMar>
           <w:top w:w="0" w:type="dxa"/>
@@ -9430,6 +9492,7 @@
           <w:insideH w:val="single" w:color="808080" w:sz="12" w:space="0"/>
           <w:insideV w:val="none" w:color="auto" w:sz="0" w:space="0"/>
         </w:tblBorders>
+        <w:shd w:val="clear" w:color="auto" w:fill="D9D9D9"/>
         <w:tblLayout w:type="fixed"/>
         <w:tblCellMar>
           <w:top w:w="0" w:type="dxa"/>

</xml_diff>